<commit_message>
Approvals in Jenkins CICD,Email Notification,Task
</commit_message>
<xml_diff>
--- a/Session-22/Jenkins Mannual Approval.docx
+++ b/Session-22/Jenkins Mannual Approval.docx
@@ -621,6 +621,1161 @@
         <w:pStyle w:val="Heading1"/>
         <w:jc w:val="center"/>
         <w:rPr>
+          <w:lang w:val="en-US"/>
+        </w:rPr>
+      </w:pPr>
+      <w:r>
+        <w:rPr>
+          <w:lang w:val="en-US"/>
+        </w:rPr>
+        <w:t>TASK:</w:t>
+      </w:r>
+    </w:p>
+    <w:p>
+      <w:pPr>
+        <w:rPr>
+          <w:lang w:val="en-US"/>
+        </w:rPr>
+      </w:pPr>
+      <w:r>
+        <w:rPr>
+          <w:lang w:val="en-US"/>
+        </w:rPr>
+        <w:t xml:space="preserve">Create Jenkins Pipeline With </w:t>
+      </w:r>
+      <w:proofErr w:type="spellStart"/>
+      <w:r>
+        <w:rPr>
+          <w:lang w:val="en-US"/>
+        </w:rPr>
+        <w:t>SonarQube</w:t>
+      </w:r>
+      <w:proofErr w:type="spellEnd"/>
+      <w:r>
+        <w:rPr>
+          <w:lang w:val="en-US"/>
+        </w:rPr>
+        <w:t xml:space="preserve"> With </w:t>
+      </w:r>
+      <w:proofErr w:type="gramStart"/>
+      <w:r>
+        <w:rPr>
+          <w:lang w:val="en-US"/>
+        </w:rPr>
+        <w:t>Approval(</w:t>
+      </w:r>
+      <w:proofErr w:type="gramEnd"/>
+      <w:r>
+        <w:rPr>
+          <w:lang w:val="en-US"/>
+        </w:rPr>
+        <w:t>Email Notification Optional)</w:t>
+      </w:r>
+    </w:p>
+    <w:p>
+      <w:pPr>
+        <w:rPr>
+          <w:lang w:val="en-US"/>
+        </w:rPr>
+      </w:pPr>
+    </w:p>
+    <w:p>
+      <w:pPr>
+        <w:pBdr>
+          <w:bottom w:val="single" w:sz="6" w:space="1" w:color="auto"/>
+        </w:pBdr>
+        <w:rPr>
+          <w:lang w:val="en-US"/>
+        </w:rPr>
+      </w:pPr>
+      <w:r>
+        <w:rPr>
+          <w:lang w:val="en-US"/>
+        </w:rPr>
+        <w:t>Pipeline</w:t>
+      </w:r>
+    </w:p>
+    <w:p>
+      <w:pPr>
+        <w:rPr>
+          <w:lang w:val="en-US"/>
+        </w:rPr>
+      </w:pPr>
+      <w:r>
+        <w:rPr>
+          <w:lang w:val="en-US"/>
+        </w:rPr>
+        <w:lastRenderedPageBreak/>
+        <w:t>pipeline {</w:t>
+      </w:r>
+    </w:p>
+    <w:p>
+      <w:pPr>
+        <w:rPr>
+          <w:lang w:val="en-US"/>
+        </w:rPr>
+      </w:pPr>
+      <w:r>
+        <w:rPr>
+          <w:lang w:val="en-US"/>
+        </w:rPr>
+        <w:t xml:space="preserve">    agent any</w:t>
+      </w:r>
+    </w:p>
+    <w:p>
+      <w:pPr>
+        <w:rPr>
+          <w:lang w:val="en-US"/>
+        </w:rPr>
+      </w:pPr>
+    </w:p>
+    <w:p>
+      <w:pPr>
+        <w:rPr>
+          <w:lang w:val="en-US"/>
+        </w:rPr>
+      </w:pPr>
+      <w:r>
+        <w:rPr>
+          <w:lang w:val="en-US"/>
+        </w:rPr>
+        <w:t xml:space="preserve">    environment {</w:t>
+      </w:r>
+    </w:p>
+    <w:p>
+      <w:pPr>
+        <w:rPr>
+          <w:lang w:val="en-US"/>
+        </w:rPr>
+      </w:pPr>
+      <w:r>
+        <w:rPr>
+          <w:lang w:val="en-US"/>
+        </w:rPr>
+        <w:t xml:space="preserve">        SONARQUBE_ENV = '</w:t>
+      </w:r>
+      <w:proofErr w:type="spellStart"/>
+      <w:r>
+        <w:rPr>
+          <w:lang w:val="en-US"/>
+        </w:rPr>
+        <w:t>MySonar</w:t>
+      </w:r>
+      <w:proofErr w:type="spellEnd"/>
+      <w:r>
+        <w:rPr>
+          <w:lang w:val="en-US"/>
+        </w:rPr>
+        <w:t>'                      // Jenkins → Manage Jenkins → Configure System</w:t>
+      </w:r>
+    </w:p>
+    <w:p>
+      <w:pPr>
+        <w:rPr>
+          <w:lang w:val="en-US"/>
+        </w:rPr>
+      </w:pPr>
+      <w:r>
+        <w:rPr>
+          <w:lang w:val="en-US"/>
+        </w:rPr>
+        <w:t xml:space="preserve">        SONAR_TOKEN = credentials('MY_SONAR_TOKEN</w:t>
+      </w:r>
+      <w:proofErr w:type="gramStart"/>
+      <w:r>
+        <w:rPr>
+          <w:lang w:val="en-US"/>
+        </w:rPr>
+        <w:t xml:space="preserve">')   </w:t>
+      </w:r>
+      <w:proofErr w:type="gramEnd"/>
+      <w:r>
+        <w:rPr>
+          <w:lang w:val="en-US"/>
+        </w:rPr>
+        <w:t xml:space="preserve"> // Jenkins → Credentials (secret text)</w:t>
+      </w:r>
+    </w:p>
+    <w:p>
+      <w:pPr>
+        <w:rPr>
+          <w:lang w:val="en-US"/>
+        </w:rPr>
+      </w:pPr>
+      <w:r>
+        <w:rPr>
+          <w:lang w:val="en-US"/>
+        </w:rPr>
+        <w:t xml:space="preserve">    }</w:t>
+      </w:r>
+    </w:p>
+    <w:p>
+      <w:pPr>
+        <w:rPr>
+          <w:lang w:val="en-US"/>
+        </w:rPr>
+      </w:pPr>
+    </w:p>
+    <w:p>
+      <w:pPr>
+        <w:rPr>
+          <w:lang w:val="en-US"/>
+        </w:rPr>
+      </w:pPr>
+      <w:r>
+        <w:rPr>
+          <w:lang w:val="en-US"/>
+        </w:rPr>
+        <w:t xml:space="preserve">    stages {</w:t>
+      </w:r>
+    </w:p>
+    <w:p>
+      <w:pPr>
+        <w:rPr>
+          <w:lang w:val="en-US"/>
+        </w:rPr>
+      </w:pPr>
+      <w:r>
+        <w:rPr>
+          <w:lang w:val="en-US"/>
+        </w:rPr>
+        <w:t xml:space="preserve">        stage('Checkout') {</w:t>
+      </w:r>
+    </w:p>
+    <w:p>
+      <w:pPr>
+        <w:rPr>
+          <w:lang w:val="en-US"/>
+        </w:rPr>
+      </w:pPr>
+      <w:r>
+        <w:rPr>
+          <w:lang w:val="en-US"/>
+        </w:rPr>
+        <w:t xml:space="preserve">            steps {</w:t>
+      </w:r>
+    </w:p>
+    <w:p>
+      <w:pPr>
+        <w:rPr>
+          <w:lang w:val="en-US"/>
+        </w:rPr>
+      </w:pPr>
+      <w:r>
+        <w:rPr>
+          <w:lang w:val="en-US"/>
+        </w:rPr>
+        <w:t xml:space="preserve">                </w:t>
+      </w:r>
+      <w:proofErr w:type="spellStart"/>
+      <w:r>
+        <w:rPr>
+          <w:lang w:val="en-US"/>
+        </w:rPr>
+        <w:t>git</w:t>
+      </w:r>
+      <w:proofErr w:type="spellEnd"/>
+      <w:r>
+        <w:rPr>
+          <w:lang w:val="en-US"/>
+        </w:rPr>
+        <w:t xml:space="preserve"> url: 'https://github.com/Nikunj-Java/</w:t>
+      </w:r>
+      <w:proofErr w:type="spellStart"/>
+      <w:r>
+        <w:rPr>
+          <w:lang w:val="en-US"/>
+        </w:rPr>
+        <w:t>Sonar_Python.git</w:t>
+      </w:r>
+      <w:proofErr w:type="spellEnd"/>
+      <w:r>
+        <w:rPr>
+          <w:lang w:val="en-US"/>
+        </w:rPr>
+        <w:t>', branch: 'main'</w:t>
+      </w:r>
+    </w:p>
+    <w:p>
+      <w:pPr>
+        <w:rPr>
+          <w:lang w:val="en-US"/>
+        </w:rPr>
+      </w:pPr>
+      <w:r>
+        <w:rPr>
+          <w:lang w:val="en-US"/>
+        </w:rPr>
+        <w:t xml:space="preserve">            }</w:t>
+      </w:r>
+    </w:p>
+    <w:p>
+      <w:pPr>
+        <w:rPr>
+          <w:lang w:val="en-US"/>
+        </w:rPr>
+      </w:pPr>
+      <w:r>
+        <w:rPr>
+          <w:lang w:val="en-US"/>
+        </w:rPr>
+        <w:t xml:space="preserve">        }</w:t>
+      </w:r>
+    </w:p>
+    <w:p>
+      <w:pPr>
+        <w:rPr>
+          <w:lang w:val="en-US"/>
+        </w:rPr>
+      </w:pPr>
+    </w:p>
+    <w:p>
+      <w:pPr>
+        <w:rPr>
+          <w:lang w:val="en-US"/>
+        </w:rPr>
+      </w:pPr>
+      <w:r>
+        <w:rPr>
+          <w:lang w:val="en-US"/>
+        </w:rPr>
+        <w:t xml:space="preserve">        </w:t>
+      </w:r>
+      <w:proofErr w:type="gramStart"/>
+      <w:r>
+        <w:rPr>
+          <w:lang w:val="en-US"/>
+        </w:rPr>
+        <w:t>stage(</w:t>
+      </w:r>
+      <w:proofErr w:type="gramEnd"/>
+      <w:r>
+        <w:rPr>
+          <w:lang w:val="en-US"/>
+        </w:rPr>
+        <w:t>'Approval Before Sonar Analysis') {</w:t>
+      </w:r>
+    </w:p>
+    <w:p>
+      <w:pPr>
+        <w:rPr>
+          <w:lang w:val="en-US"/>
+        </w:rPr>
+      </w:pPr>
+      <w:r>
+        <w:rPr>
+          <w:lang w:val="en-US"/>
+        </w:rPr>
+        <w:t xml:space="preserve">            steps {</w:t>
+      </w:r>
+    </w:p>
+    <w:p>
+      <w:pPr>
+        <w:rPr>
+          <w:lang w:val="en-US"/>
+        </w:rPr>
+      </w:pPr>
+      <w:r>
+        <w:rPr>
+          <w:lang w:val="en-US"/>
+        </w:rPr>
+        <w:t xml:space="preserve">                </w:t>
+      </w:r>
+      <w:proofErr w:type="gramStart"/>
+      <w:r>
+        <w:rPr>
+          <w:lang w:val="en-US"/>
+        </w:rPr>
+        <w:t>timeout(</w:t>
+      </w:r>
+      <w:proofErr w:type="gramEnd"/>
+      <w:r>
+        <w:rPr>
+          <w:lang w:val="en-US"/>
+        </w:rPr>
+        <w:t>time: 10, unit: 'MINUTES') {</w:t>
+      </w:r>
+    </w:p>
+    <w:p>
+      <w:pPr>
+        <w:rPr>
+          <w:lang w:val="en-US"/>
+        </w:rPr>
+      </w:pPr>
+      <w:r>
+        <w:rPr>
+          <w:lang w:val="en-US"/>
+        </w:rPr>
+        <w:t xml:space="preserve">                    input message: 'Approve to run </w:t>
+      </w:r>
+      <w:proofErr w:type="spellStart"/>
+      <w:r>
+        <w:rPr>
+          <w:lang w:val="en-US"/>
+        </w:rPr>
+        <w:t>SonarQube</w:t>
+      </w:r>
+      <w:proofErr w:type="spellEnd"/>
+      <w:r>
+        <w:rPr>
+          <w:lang w:val="en-US"/>
+        </w:rPr>
+        <w:t xml:space="preserve"> analysis?', ok: 'Run Analysis'</w:t>
+      </w:r>
+    </w:p>
+    <w:p>
+      <w:pPr>
+        <w:rPr>
+          <w:lang w:val="en-US"/>
+        </w:rPr>
+      </w:pPr>
+      <w:r>
+        <w:rPr>
+          <w:lang w:val="en-US"/>
+        </w:rPr>
+        <w:t xml:space="preserve">                }</w:t>
+      </w:r>
+    </w:p>
+    <w:p>
+      <w:pPr>
+        <w:rPr>
+          <w:lang w:val="en-US"/>
+        </w:rPr>
+      </w:pPr>
+      <w:r>
+        <w:rPr>
+          <w:lang w:val="en-US"/>
+        </w:rPr>
+        <w:t xml:space="preserve">            }</w:t>
+      </w:r>
+    </w:p>
+    <w:p>
+      <w:pPr>
+        <w:rPr>
+          <w:lang w:val="en-US"/>
+        </w:rPr>
+      </w:pPr>
+      <w:r>
+        <w:rPr>
+          <w:lang w:val="en-US"/>
+        </w:rPr>
+        <w:t xml:space="preserve">        }</w:t>
+      </w:r>
+    </w:p>
+    <w:p>
+      <w:pPr>
+        <w:rPr>
+          <w:lang w:val="en-US"/>
+        </w:rPr>
+      </w:pPr>
+    </w:p>
+    <w:p>
+      <w:pPr>
+        <w:rPr>
+          <w:lang w:val="en-US"/>
+        </w:rPr>
+      </w:pPr>
+      <w:r>
+        <w:rPr>
+          <w:lang w:val="en-US"/>
+        </w:rPr>
+        <w:t xml:space="preserve">        </w:t>
+      </w:r>
+      <w:proofErr w:type="gramStart"/>
+      <w:r>
+        <w:rPr>
+          <w:lang w:val="en-US"/>
+        </w:rPr>
+        <w:t>stage(</w:t>
+      </w:r>
+      <w:proofErr w:type="gramEnd"/>
+      <w:r>
+        <w:rPr>
+          <w:lang w:val="en-US"/>
+        </w:rPr>
+        <w:t>'</w:t>
+      </w:r>
+      <w:proofErr w:type="spellStart"/>
+      <w:r>
+        <w:rPr>
+          <w:lang w:val="en-US"/>
+        </w:rPr>
+        <w:t>SonarQube</w:t>
+      </w:r>
+      <w:proofErr w:type="spellEnd"/>
+      <w:r>
+        <w:rPr>
+          <w:lang w:val="en-US"/>
+        </w:rPr>
+        <w:t xml:space="preserve"> Analysis') {</w:t>
+      </w:r>
+    </w:p>
+    <w:p>
+      <w:pPr>
+        <w:rPr>
+          <w:lang w:val="en-US"/>
+        </w:rPr>
+      </w:pPr>
+      <w:r>
+        <w:rPr>
+          <w:lang w:val="en-US"/>
+        </w:rPr>
+        <w:t xml:space="preserve">            steps {</w:t>
+      </w:r>
+    </w:p>
+    <w:p>
+      <w:pPr>
+        <w:rPr>
+          <w:lang w:val="en-US"/>
+        </w:rPr>
+      </w:pPr>
+      <w:r>
+        <w:rPr>
+          <w:lang w:val="en-US"/>
+        </w:rPr>
+        <w:t xml:space="preserve">                </w:t>
+      </w:r>
+      <w:proofErr w:type="spellStart"/>
+      <w:r>
+        <w:rPr>
+          <w:lang w:val="en-US"/>
+        </w:rPr>
+        <w:t>withSonarQubeEnv</w:t>
+      </w:r>
+      <w:proofErr w:type="spellEnd"/>
+      <w:r>
+        <w:rPr>
+          <w:lang w:val="en-US"/>
+        </w:rPr>
+        <w:t>("${SONARQUBE_ENV}") {</w:t>
+      </w:r>
+    </w:p>
+    <w:p>
+      <w:pPr>
+        <w:rPr>
+          <w:lang w:val="en-US"/>
+        </w:rPr>
+      </w:pPr>
+      <w:r>
+        <w:rPr>
+          <w:lang w:val="en-US"/>
+        </w:rPr>
+        <w:t xml:space="preserve">                    </w:t>
+      </w:r>
+      <w:proofErr w:type="spellStart"/>
+      <w:r>
+        <w:rPr>
+          <w:lang w:val="en-US"/>
+        </w:rPr>
+        <w:t>sh</w:t>
+      </w:r>
+      <w:proofErr w:type="spellEnd"/>
+      <w:r>
+        <w:rPr>
+          <w:lang w:val="en-US"/>
+        </w:rPr>
+        <w:t xml:space="preserve"> '''</w:t>
+      </w:r>
+    </w:p>
+    <w:p>
+      <w:pPr>
+        <w:rPr>
+          <w:lang w:val="en-US"/>
+        </w:rPr>
+      </w:pPr>
+      <w:r>
+        <w:rPr>
+          <w:lang w:val="en-US"/>
+        </w:rPr>
+        <w:t xml:space="preserve">                        /opt/sonar-scanner/bin/sonar-scanner \</w:t>
+      </w:r>
+    </w:p>
+    <w:p>
+      <w:pPr>
+        <w:rPr>
+          <w:lang w:val="en-US"/>
+        </w:rPr>
+      </w:pPr>
+      <w:r>
+        <w:rPr>
+          <w:lang w:val="en-US"/>
+        </w:rPr>
+        <w:t xml:space="preserve">                        -</w:t>
+      </w:r>
+      <w:proofErr w:type="spellStart"/>
+      <w:r>
+        <w:rPr>
+          <w:lang w:val="en-US"/>
+        </w:rPr>
+        <w:t>Dsonar.projectKey</w:t>
+      </w:r>
+      <w:proofErr w:type="spellEnd"/>
+      <w:r>
+        <w:rPr>
+          <w:lang w:val="en-US"/>
+        </w:rPr>
+        <w:t>=</w:t>
+      </w:r>
+      <w:proofErr w:type="spellStart"/>
+      <w:r>
+        <w:rPr>
+          <w:lang w:val="en-US"/>
+        </w:rPr>
+        <w:t>Sonar_Python</w:t>
+      </w:r>
+      <w:proofErr w:type="spellEnd"/>
+      <w:r>
+        <w:rPr>
+          <w:lang w:val="en-US"/>
+        </w:rPr>
+        <w:t xml:space="preserve"> \</w:t>
+      </w:r>
+    </w:p>
+    <w:p>
+      <w:pPr>
+        <w:rPr>
+          <w:lang w:val="en-US"/>
+        </w:rPr>
+      </w:pPr>
+      <w:r>
+        <w:rPr>
+          <w:lang w:val="en-US"/>
+        </w:rPr>
+        <w:t xml:space="preserve">                        -</w:t>
+      </w:r>
+      <w:proofErr w:type="spellStart"/>
+      <w:r>
+        <w:rPr>
+          <w:lang w:val="en-US"/>
+        </w:rPr>
+        <w:t>Dsonar.sources</w:t>
+      </w:r>
+      <w:proofErr w:type="spellEnd"/>
+      <w:r>
+        <w:rPr>
+          <w:lang w:val="en-US"/>
+        </w:rPr>
+        <w:t>=app \</w:t>
+      </w:r>
+    </w:p>
+    <w:p>
+      <w:pPr>
+        <w:rPr>
+          <w:lang w:val="en-US"/>
+        </w:rPr>
+      </w:pPr>
+      <w:r>
+        <w:rPr>
+          <w:lang w:val="en-US"/>
+        </w:rPr>
+        <w:t xml:space="preserve">                        -</w:t>
+      </w:r>
+      <w:proofErr w:type="spellStart"/>
+      <w:r>
+        <w:rPr>
+          <w:lang w:val="en-US"/>
+        </w:rPr>
+        <w:t>Dsonar.tests</w:t>
+      </w:r>
+      <w:proofErr w:type="spellEnd"/>
+      <w:r>
+        <w:rPr>
+          <w:lang w:val="en-US"/>
+        </w:rPr>
+        <w:t>=tests \</w:t>
+      </w:r>
+    </w:p>
+    <w:p>
+      <w:pPr>
+        <w:rPr>
+          <w:lang w:val="en-US"/>
+        </w:rPr>
+      </w:pPr>
+      <w:r>
+        <w:rPr>
+          <w:lang w:val="en-US"/>
+        </w:rPr>
+        <w:lastRenderedPageBreak/>
+        <w:t xml:space="preserve">                        -</w:t>
+      </w:r>
+      <w:proofErr w:type="spellStart"/>
+      <w:proofErr w:type="gramStart"/>
+      <w:r>
+        <w:rPr>
+          <w:lang w:val="en-US"/>
+        </w:rPr>
+        <w:t>Dsonar.python.version</w:t>
+      </w:r>
+      <w:proofErr w:type="spellEnd"/>
+      <w:proofErr w:type="gramEnd"/>
+      <w:r>
+        <w:rPr>
+          <w:lang w:val="en-US"/>
+        </w:rPr>
+        <w:t>=3.10 \</w:t>
+      </w:r>
+    </w:p>
+    <w:p>
+      <w:pPr>
+        <w:rPr>
+          <w:lang w:val="en-US"/>
+        </w:rPr>
+      </w:pPr>
+      <w:r>
+        <w:rPr>
+          <w:lang w:val="en-US"/>
+        </w:rPr>
+        <w:t xml:space="preserve">                        -</w:t>
+      </w:r>
+      <w:proofErr w:type="spellStart"/>
+      <w:r>
+        <w:rPr>
+          <w:lang w:val="en-US"/>
+        </w:rPr>
+        <w:t>Dsonar.login</w:t>
+      </w:r>
+      <w:proofErr w:type="spellEnd"/>
+      <w:r>
+        <w:rPr>
+          <w:lang w:val="en-US"/>
+        </w:rPr>
+        <w:t>=${SONAR_TOKEN}</w:t>
+      </w:r>
+    </w:p>
+    <w:p>
+      <w:pPr>
+        <w:rPr>
+          <w:lang w:val="en-US"/>
+        </w:rPr>
+      </w:pPr>
+      <w:r>
+        <w:rPr>
+          <w:lang w:val="en-US"/>
+        </w:rPr>
+        <w:t xml:space="preserve">                    '''</w:t>
+      </w:r>
+    </w:p>
+    <w:p>
+      <w:pPr>
+        <w:rPr>
+          <w:lang w:val="en-US"/>
+        </w:rPr>
+      </w:pPr>
+      <w:r>
+        <w:rPr>
+          <w:lang w:val="en-US"/>
+        </w:rPr>
+        <w:t xml:space="preserve">                }</w:t>
+      </w:r>
+    </w:p>
+    <w:p>
+      <w:pPr>
+        <w:rPr>
+          <w:lang w:val="en-US"/>
+        </w:rPr>
+      </w:pPr>
+      <w:r>
+        <w:rPr>
+          <w:lang w:val="en-US"/>
+        </w:rPr>
+        <w:t xml:space="preserve">            }</w:t>
+      </w:r>
+    </w:p>
+    <w:p>
+      <w:pPr>
+        <w:rPr>
+          <w:lang w:val="en-US"/>
+        </w:rPr>
+      </w:pPr>
+      <w:r>
+        <w:rPr>
+          <w:lang w:val="en-US"/>
+        </w:rPr>
+        <w:t xml:space="preserve">        }</w:t>
+      </w:r>
+    </w:p>
+    <w:p>
+      <w:pPr>
+        <w:rPr>
+          <w:lang w:val="en-US"/>
+        </w:rPr>
+      </w:pPr>
+    </w:p>
+    <w:p>
+      <w:pPr>
+        <w:rPr>
+          <w:lang w:val="en-US"/>
+        </w:rPr>
+      </w:pPr>
+      <w:r>
+        <w:rPr>
+          <w:lang w:val="en-US"/>
+        </w:rPr>
+        <w:t xml:space="preserve">        </w:t>
+      </w:r>
+      <w:proofErr w:type="gramStart"/>
+      <w:r>
+        <w:rPr>
+          <w:lang w:val="en-US"/>
+        </w:rPr>
+        <w:t>stage(</w:t>
+      </w:r>
+      <w:proofErr w:type="gramEnd"/>
+      <w:r>
+        <w:rPr>
+          <w:lang w:val="en-US"/>
+        </w:rPr>
+        <w:t>'Approval Before Quality Gate Result') {</w:t>
+      </w:r>
+    </w:p>
+    <w:p>
+      <w:pPr>
+        <w:rPr>
+          <w:lang w:val="en-US"/>
+        </w:rPr>
+      </w:pPr>
+      <w:r>
+        <w:rPr>
+          <w:lang w:val="en-US"/>
+        </w:rPr>
+        <w:t xml:space="preserve">            steps {</w:t>
+      </w:r>
+    </w:p>
+    <w:p>
+      <w:pPr>
+        <w:rPr>
+          <w:lang w:val="en-US"/>
+        </w:rPr>
+      </w:pPr>
+      <w:r>
+        <w:rPr>
+          <w:lang w:val="en-US"/>
+        </w:rPr>
+        <w:t xml:space="preserve">                </w:t>
+      </w:r>
+      <w:proofErr w:type="gramStart"/>
+      <w:r>
+        <w:rPr>
+          <w:lang w:val="en-US"/>
+        </w:rPr>
+        <w:t>timeout(</w:t>
+      </w:r>
+      <w:proofErr w:type="gramEnd"/>
+      <w:r>
+        <w:rPr>
+          <w:lang w:val="en-US"/>
+        </w:rPr>
+        <w:t>time: 10, unit: 'MINUTES') {</w:t>
+      </w:r>
+    </w:p>
+    <w:p>
+      <w:pPr>
+        <w:rPr>
+          <w:lang w:val="en-US"/>
+        </w:rPr>
+      </w:pPr>
+      <w:r>
+        <w:rPr>
+          <w:lang w:val="en-US"/>
+        </w:rPr>
+        <w:t xml:space="preserve">                    input message: 'Approve to check Sonar Quality Gate result?', ok: 'Continue'</w:t>
+      </w:r>
+    </w:p>
+    <w:p>
+      <w:pPr>
+        <w:rPr>
+          <w:lang w:val="en-US"/>
+        </w:rPr>
+      </w:pPr>
+      <w:r>
+        <w:rPr>
+          <w:lang w:val="en-US"/>
+        </w:rPr>
+        <w:t xml:space="preserve">                }</w:t>
+      </w:r>
+    </w:p>
+    <w:p>
+      <w:pPr>
+        <w:rPr>
+          <w:lang w:val="en-US"/>
+        </w:rPr>
+      </w:pPr>
+      <w:r>
+        <w:rPr>
+          <w:lang w:val="en-US"/>
+        </w:rPr>
+        <w:t xml:space="preserve">            }</w:t>
+      </w:r>
+    </w:p>
+    <w:p>
+      <w:pPr>
+        <w:rPr>
+          <w:lang w:val="en-US"/>
+        </w:rPr>
+      </w:pPr>
+      <w:r>
+        <w:rPr>
+          <w:lang w:val="en-US"/>
+        </w:rPr>
+        <w:t xml:space="preserve">        }</w:t>
+      </w:r>
+    </w:p>
+    <w:p>
+      <w:pPr>
+        <w:rPr>
+          <w:lang w:val="en-US"/>
+        </w:rPr>
+      </w:pPr>
+    </w:p>
+    <w:p>
+      <w:pPr>
+        <w:rPr>
+          <w:lang w:val="en-US"/>
+        </w:rPr>
+      </w:pPr>
+      <w:r>
+        <w:rPr>
+          <w:lang w:val="en-US"/>
+        </w:rPr>
+        <w:t xml:space="preserve">        </w:t>
+      </w:r>
+      <w:proofErr w:type="gramStart"/>
+      <w:r>
+        <w:rPr>
+          <w:lang w:val="en-US"/>
+        </w:rPr>
+        <w:t>stage(</w:t>
+      </w:r>
+      <w:proofErr w:type="gramEnd"/>
+      <w:r>
+        <w:rPr>
+          <w:lang w:val="en-US"/>
+        </w:rPr>
+        <w:t>'Quality Gate') {</w:t>
+      </w:r>
+    </w:p>
+    <w:p>
+      <w:pPr>
+        <w:rPr>
+          <w:lang w:val="en-US"/>
+        </w:rPr>
+      </w:pPr>
+      <w:r>
+        <w:rPr>
+          <w:lang w:val="en-US"/>
+        </w:rPr>
+        <w:t xml:space="preserve">            steps {</w:t>
+      </w:r>
+    </w:p>
+    <w:p>
+      <w:pPr>
+        <w:rPr>
+          <w:lang w:val="en-US"/>
+        </w:rPr>
+      </w:pPr>
+      <w:r>
+        <w:rPr>
+          <w:lang w:val="en-US"/>
+        </w:rPr>
+        <w:t xml:space="preserve">                </w:t>
+      </w:r>
+      <w:proofErr w:type="gramStart"/>
+      <w:r>
+        <w:rPr>
+          <w:lang w:val="en-US"/>
+        </w:rPr>
+        <w:t>timeout(</w:t>
+      </w:r>
+      <w:proofErr w:type="gramEnd"/>
+      <w:r>
+        <w:rPr>
+          <w:lang w:val="en-US"/>
+        </w:rPr>
+        <w:t>time: 2, unit: 'MINUTES') {</w:t>
+      </w:r>
+    </w:p>
+    <w:p>
+      <w:pPr>
+        <w:rPr>
+          <w:lang w:val="en-US"/>
+        </w:rPr>
+      </w:pPr>
+      <w:r>
+        <w:rPr>
+          <w:lang w:val="en-US"/>
+        </w:rPr>
+        <w:t xml:space="preserve">                    </w:t>
+      </w:r>
+      <w:proofErr w:type="spellStart"/>
+      <w:r>
+        <w:rPr>
+          <w:lang w:val="en-US"/>
+        </w:rPr>
+        <w:t>waitForQualityGate</w:t>
+      </w:r>
+      <w:proofErr w:type="spellEnd"/>
+      <w:r>
+        <w:rPr>
+          <w:lang w:val="en-US"/>
+        </w:rPr>
+        <w:t xml:space="preserve"> </w:t>
+      </w:r>
+      <w:proofErr w:type="spellStart"/>
+      <w:r>
+        <w:rPr>
+          <w:lang w:val="en-US"/>
+        </w:rPr>
+        <w:t>abortPipeline</w:t>
+      </w:r>
+      <w:proofErr w:type="spellEnd"/>
+      <w:r>
+        <w:rPr>
+          <w:lang w:val="en-US"/>
+        </w:rPr>
+        <w:t>: true</w:t>
+      </w:r>
+    </w:p>
+    <w:p>
+      <w:pPr>
+        <w:rPr>
+          <w:lang w:val="en-US"/>
+        </w:rPr>
+      </w:pPr>
+      <w:r>
+        <w:rPr>
+          <w:lang w:val="en-US"/>
+        </w:rPr>
+        <w:t xml:space="preserve">                }</w:t>
+      </w:r>
+    </w:p>
+    <w:p>
+      <w:pPr>
+        <w:rPr>
+          <w:lang w:val="en-US"/>
+        </w:rPr>
+      </w:pPr>
+      <w:r>
+        <w:rPr>
+          <w:lang w:val="en-US"/>
+        </w:rPr>
+        <w:t xml:space="preserve">            }</w:t>
+      </w:r>
+    </w:p>
+    <w:p>
+      <w:pPr>
+        <w:rPr>
+          <w:lang w:val="en-US"/>
+        </w:rPr>
+      </w:pPr>
+      <w:r>
+        <w:rPr>
+          <w:lang w:val="en-US"/>
+        </w:rPr>
+        <w:t xml:space="preserve">        }</w:t>
+      </w:r>
+    </w:p>
+    <w:p>
+      <w:pPr>
+        <w:rPr>
+          <w:lang w:val="en-US"/>
+        </w:rPr>
+      </w:pPr>
+      <w:r>
+        <w:rPr>
+          <w:lang w:val="en-US"/>
+        </w:rPr>
+        <w:t xml:space="preserve">    }</w:t>
+      </w:r>
+    </w:p>
+    <w:p>
+      <w:pPr>
+        <w:rPr>
+          <w:lang w:val="en-US"/>
+        </w:rPr>
+      </w:pPr>
+      <w:r>
+        <w:rPr>
+          <w:lang w:val="en-US"/>
+        </w:rPr>
+        <w:t>}</w:t>
+      </w:r>
+    </w:p>
+    <w:p>
+      <w:pPr>
+        <w:rPr>
+          <w:lang w:val="en-US"/>
+        </w:rPr>
+      </w:pPr>
+      <w:r>
+        <w:rPr>
+          <w:lang w:val="en-US"/>
+        </w:rPr>
+        <w:t>It will ask you for approval twice after that a pipeline will be succeded</w:t>
+      </w:r>
+      <w:bookmarkStart w:id="0" w:name="_GoBack"/>
+      <w:bookmarkEnd w:id="0"/>
+    </w:p>
+    <w:p>
+      <w:pPr>
+        <w:rPr>
+          <w:lang w:val="en-US"/>
+        </w:rPr>
+      </w:pPr>
+      <w:r>
+        <w:rPr>
+          <w:noProof/>
+          <w:lang w:eastAsia="en-IN"/>
+        </w:rPr>
+        <w:lastRenderedPageBreak/>
+        <w:drawing>
+          <wp:inline distT="0" distB="0" distL="0" distR="0" wp14:anchorId="457EFE96" wp14:editId="33F98966">
+            <wp:extent cx="5731510" cy="2715260"/>
+            <wp:effectExtent l="0" t="0" r="2540" b="8890"/>
+            <wp:docPr id="4" name="Picture 4"/>
+            <wp:cNvGraphicFramePr>
+              <a:graphicFrameLocks xmlns:a="http://schemas.openxmlformats.org/drawingml/2006/main" noChangeAspect="1"/>
+            </wp:cNvGraphicFramePr>
+            <a:graphic xmlns:a="http://schemas.openxmlformats.org/drawingml/2006/main">
+              <a:graphicData uri="http://schemas.openxmlformats.org/drawingml/2006/picture">
+                <pic:pic xmlns:pic="http://schemas.openxmlformats.org/drawingml/2006/picture">
+                  <pic:nvPicPr>
+                    <pic:cNvPr id="1" name=""/>
+                    <pic:cNvPicPr/>
+                  </pic:nvPicPr>
+                  <pic:blipFill rotWithShape="1">
+                    <a:blip r:embed="rId6"/>
+                    <a:srcRect t="15737"/>
+                    <a:stretch/>
+                  </pic:blipFill>
+                  <pic:spPr bwMode="auto">
+                    <a:xfrm>
+                      <a:off x="0" y="0"/>
+                      <a:ext cx="5731510" cy="2715260"/>
+                    </a:xfrm>
+                    <a:prstGeom prst="rect">
+                      <a:avLst/>
+                    </a:prstGeom>
+                    <a:ln>
+                      <a:noFill/>
+                    </a:ln>
+                    <a:extLst>
+                      <a:ext uri="{53640926-AAD7-44D8-BBD7-CCE9431645EC}">
+                        <a14:shadowObscured xmlns:a14="http://schemas.microsoft.com/office/drawing/2010/main"/>
+                      </a:ext>
+                    </a:extLst>
+                  </pic:spPr>
+                </pic:pic>
+              </a:graphicData>
+            </a:graphic>
+          </wp:inline>
+        </w:drawing>
+      </w:r>
+    </w:p>
+    <w:p>
+      <w:pPr>
+        <w:pStyle w:val="Heading1"/>
+        <w:jc w:val="center"/>
+        <w:rPr>
           <w:b/>
           <w:lang w:val="en-US"/>
         </w:rPr>
@@ -694,7 +1849,6 @@
           <w:noProof/>
           <w:lang w:eastAsia="en-IN"/>
         </w:rPr>
-        <w:lastRenderedPageBreak/>
         <w:drawing>
           <wp:inline distT="0" distB="0" distL="0" distR="0" wp14:anchorId="1AC0C4F3" wp14:editId="414AFC0A">
             <wp:extent cx="5601661" cy="2466575"/>
@@ -711,7 +1865,7 @@
                     <pic:cNvPicPr/>
                   </pic:nvPicPr>
                   <pic:blipFill rotWithShape="1">
-                    <a:blip r:embed="rId6"/>
+                    <a:blip r:embed="rId7"/>
                     <a:srcRect l="403" t="15975" r="1855" b="7480"/>
                     <a:stretch/>
                   </pic:blipFill>
@@ -860,6 +2014,7 @@
         <w:rPr>
           <w:lang w:val="en-US"/>
         </w:rPr>
+        <w:lastRenderedPageBreak/>
         <w:t xml:space="preserve">    }</w:t>
       </w:r>
     </w:p>
@@ -1043,7 +2198,6 @@
         <w:rPr>
           <w:lang w:val="en-US"/>
         </w:rPr>
-        <w:lastRenderedPageBreak/>
         <w:t>Build #${</w:t>
       </w:r>
       <w:proofErr w:type="spellStart"/>
@@ -1312,6 +2466,7 @@
         <w:rPr>
           <w:lang w:val="en-US"/>
         </w:rPr>
+        <w:lastRenderedPageBreak/>
         <w:t xml:space="preserve">    </w:t>
       </w:r>
       <w:proofErr w:type="gramStart"/>
@@ -1430,11 +2585,8 @@
         <w:rPr>
           <w:lang w:val="en-US"/>
         </w:rPr>
-        <w:lastRenderedPageBreak/>
         <w:t xml:space="preserve"> </w:t>
       </w:r>
-      <w:bookmarkStart w:id="0" w:name="_GoBack"/>
-      <w:bookmarkEnd w:id="0"/>
       <w:r>
         <w:rPr>
           <w:noProof/>
@@ -1460,8 +2612,8 @@
             <v:path o:extrusionok="f" gradientshapeok="t" o:connecttype="rect"/>
             <o:lock v:ext="edit" aspectratio="t"/>
           </v:shapetype>
-          <v:shape id="_x0000_i1036" type="#_x0000_t75" style="width:451.35pt;height:199.65pt">
-            <v:imagedata r:id="rId7" o:title="email"/>
+          <v:shape id="_x0000_i1025" type="#_x0000_t75" style="width:451.35pt;height:199.65pt">
+            <v:imagedata r:id="rId8" o:title="email"/>
           </v:shape>
         </w:pict>
       </w:r>

</xml_diff>